<commit_message>
replaced wget commands with curl
mac's don't have wget! so replaced 2 wget commands with the curl ones.
</commit_message>
<xml_diff>
--- a/UNIX_exercises_all.docx
+++ b/UNIX_exercises_all.docx
@@ -85,7 +85,19 @@
         <w:rPr>
           <w:rFonts w:ascii="Consolas" w:eastAsia="Times New Roman" w:hAnsi="Consolas" w:cs="Consolas"/>
         </w:rPr>
-        <w:t xml:space="preserve">wget http://www.public.iastate.edu/~arnstrm/WORKSHOP_FILES.tar.gz </w:t>
+        <w:t>c</w:t>
+      </w:r>
+      <w:r>
+        <w:rPr>
+          <w:rFonts w:ascii="Consolas" w:eastAsia="Times New Roman" w:hAnsi="Consolas" w:cs="Consolas"/>
+        </w:rPr>
+        <w:t>url -O</w:t>
+      </w:r>
+      <w:r>
+        <w:rPr>
+          <w:rFonts w:ascii="Consolas" w:eastAsia="Times New Roman" w:hAnsi="Consolas" w:cs="Consolas"/>
+        </w:rPr>
+        <w:t xml:space="preserve"> http://www.public.iastate.edu/~arnstrm/WORKSHOP_FILES.tar.gz </w:t>
       </w:r>
       <w:r>
         <w:rPr>
@@ -24695,6 +24707,18 @@
       </w:r>
       <w:r>
         <w:rPr>
+          <w:rStyle w:val="SubtleEmphasis"/>
+        </w:rPr>
+        <w:t>curl</w:t>
+      </w:r>
+      <w:r>
+        <w:rPr>
+          <w:rFonts w:eastAsia="Times New Roman" w:cs="Times New Roman"/>
+        </w:rPr>
+        <w:t xml:space="preserve"> or </w:t>
+      </w:r>
+      <w:r>
+        <w:rPr>
           <w:rFonts w:ascii="Consolas" w:eastAsia="Times New Roman" w:hAnsi="Consolas" w:cs="Times New Roman"/>
           <w:iCs/>
           <w:bdr w:val="single" w:sz="4" w:space="0" w:color="D9D9D9"/>
@@ -24779,7 +24803,13 @@
         <w:rPr>
           <w:rFonts w:ascii="Consolas" w:eastAsia="Times New Roman" w:hAnsi="Consolas" w:cs="Times New Roman"/>
         </w:rPr>
-        <w:t>wget http://website.url</w:t>
+        <w:t>curl -O</w:t>
+      </w:r>
+      <w:r>
+        <w:rPr>
+          <w:rFonts w:ascii="Consolas" w:eastAsia="Times New Roman" w:hAnsi="Consolas" w:cs="Times New Roman"/>
+        </w:rPr>
+        <w:t xml:space="preserve"> http://website.url</w:t>
       </w:r>
     </w:p>
     <w:p>
@@ -24863,7 +24893,13 @@
         <w:rPr>
           <w:rFonts w:ascii="Consolas" w:eastAsia="Times New Roman" w:hAnsi="Consolas" w:cs="Times New Roman"/>
         </w:rPr>
-        <w:t>wget http://goo.gl/CDXx15</w:t>
+        <w:t>curl -O</w:t>
+      </w:r>
+      <w:r>
+        <w:rPr>
+          <w:rFonts w:ascii="Consolas" w:eastAsia="Times New Roman" w:hAnsi="Consolas" w:cs="Times New Roman"/>
+        </w:rPr>
+        <w:t xml:space="preserve"> http://goo.gl/CDXx15</w:t>
       </w:r>
     </w:p>
     <w:p>
@@ -24932,6 +24968,8 @@
           <w:szCs w:val="28"/>
         </w:rPr>
       </w:pPr>
+      <w:bookmarkStart w:id="0" w:name="_GoBack"/>
+      <w:bookmarkEnd w:id="0"/>
       <w:r>
         <w:rPr>
           <w:rFonts w:eastAsia="Times New Roman" w:cs="Times New Roman"/>
@@ -34171,8 +34209,6 @@
       </w:rPr>
     </w:sdtEndPr>
     <w:sdtContent>
-      <w:bookmarkStart w:id="0" w:name="_GoBack" w:displacedByCustomXml="prev"/>
-      <w:bookmarkEnd w:id="0" w:displacedByCustomXml="prev"/>
       <w:p>
         <w:pPr>
           <w:pStyle w:val="Footer"/>
@@ -34212,7 +34248,7 @@
             <w:sz w:val="20"/>
             <w:szCs w:val="20"/>
           </w:rPr>
-          <w:t>1</w:t>
+          <w:t>29</w:t>
         </w:r>
         <w:r>
           <w:rPr>

</xml_diff>